<commit_message>
updated version of Bug1UAT
</commit_message>
<xml_diff>
--- a/UAT/Bug1UAT - Incorrect Service Charges During Checkout.docx
+++ b/UAT/Bug1UAT - Incorrect Service Charges During Checkout.docx
@@ -4,152 +4,11 @@
   <w:body>
     <w:p>
       <w:pPr>
-        <w:pStyle w:val="Heading1"/>
-      </w:pPr>
+        <w:pStyle w:val="Heading2"/>
+      </w:pPr>
+      <w:bookmarkStart w:id="0" w:name="_GoBack"/>
+      <w:bookmarkEnd w:id="0"/>
       <w:r>
-        <w:t>Scenario #</w:t>
-      </w:r>
-      <w:r>
-        <w:t>1</w:t>
-      </w:r>
-      <w:r>
-        <w:t xml:space="preserve">: </w:t>
-      </w:r>
-      <w:r>
-        <w:t>Bug 1 – Incorrect Service charge upon checkout</w:t>
-      </w:r>
-    </w:p>
-    <w:p>
-      <w:pPr>
-        <w:pStyle w:val="Heading2"/>
-      </w:pPr>
-      <w:bookmarkStart w:id="0" w:name="_Toc43786487"/>
-      <w:r>
-        <w:t>Scenario Description</w:t>
-      </w:r>
-      <w:bookmarkEnd w:id="0"/>
-    </w:p>
-    <w:p>
-      <w:pPr>
-        <w:pStyle w:val="ListBullet"/>
-      </w:pPr>
-      <w:r>
-        <w:t xml:space="preserve">When a guest of the hotel </w:t>
-      </w:r>
-      <w:r>
-        <w:t>decides to check out, any services they requested during their stay are listed on the invoice but the charges are incorrectly displayed as $0.00</w:t>
-      </w:r>
-    </w:p>
-    <w:p>
-      <w:pPr>
-        <w:pStyle w:val="Heading2"/>
-      </w:pPr>
-      <w:bookmarkStart w:id="1" w:name="_Toc43786488"/>
-      <w:r>
-        <w:t xml:space="preserve">Test </w:t>
-      </w:r>
-      <w:r>
-        <w:t>Scripts</w:t>
-      </w:r>
-      <w:bookmarkEnd w:id="1"/>
-    </w:p>
-    <w:p>
-      <w:r>
-        <w:t>The following scripts will cover this scenario:</w:t>
-      </w:r>
-    </w:p>
-    <w:p>
-      <w:pPr>
-        <w:pStyle w:val="ListBullet"/>
-        <w:rPr>
-          <w:b/>
-        </w:rPr>
-      </w:pPr>
-      <w:r>
-        <w:t>1.</w:t>
-      </w:r>
-      <w:r>
-        <w:t xml:space="preserve"> </w:t>
-      </w:r>
-      <w:r>
-        <w:t xml:space="preserve">Bug 1 – </w:t>
-      </w:r>
-      <w:r>
-        <w:t>All service charges are reported as $0.00 when checking out</w:t>
-      </w:r>
-    </w:p>
-    <w:p>
-      <w:pPr>
-        <w:pStyle w:val="Heading2"/>
-      </w:pPr>
-      <w:bookmarkStart w:id="2" w:name="_Toc43786489"/>
-      <w:r>
-        <w:t>Use Case</w:t>
-      </w:r>
-    </w:p>
-    <w:p>
-      <w:pPr>
-        <w:numPr>
-          <w:ilvl w:val="0"/>
-          <w:numId w:val="31"/>
-        </w:numPr>
-      </w:pPr>
-      <w:r>
-        <w:t>Hotel Check Out</w:t>
-      </w:r>
-    </w:p>
-    <w:p>
-      <w:pPr>
-        <w:pStyle w:val="Heading2"/>
-      </w:pPr>
-      <w:r>
-        <w:t>Test Components</w:t>
-      </w:r>
-      <w:bookmarkEnd w:id="2"/>
-      <w:r>
-        <w:t>/Requirements</w:t>
-      </w:r>
-    </w:p>
-    <w:p>
-      <w:r>
-        <w:t>This test scenario covers the following high-level test requirements (see scripts below for specific requirements covered by each test script):</w:t>
-      </w:r>
-    </w:p>
-    <w:p>
-      <w:pPr>
-        <w:pStyle w:val="ListBullet"/>
-      </w:pPr>
-      <w:r>
-        <w:t>Make sure that the correct service charges are displayed during the checkout process</w:t>
-      </w:r>
-    </w:p>
-    <w:p>
-      <w:pPr>
-        <w:pStyle w:val="Heading2"/>
-      </w:pPr>
-      <w:bookmarkStart w:id="3" w:name="_Toc43786490"/>
-      <w:r>
-        <w:t>User Groups</w:t>
-      </w:r>
-    </w:p>
-    <w:p>
-      <w:pPr>
-        <w:pStyle w:val="ListBullet"/>
-      </w:pPr>
-      <w:r>
-        <w:t>Guest</w:t>
-      </w:r>
-    </w:p>
-    <w:p>
-      <w:pPr>
-        <w:pStyle w:val="Heading2"/>
-      </w:pPr>
-      <w:r>
-        <w:br w:type="page"/>
-      </w:r>
-      <w:bookmarkEnd w:id="3"/>
-      <w:r>
-        <w:lastRenderedPageBreak/>
         <w:t xml:space="preserve">Script </w:t>
       </w:r>
       <w:r>
@@ -166,17 +25,17 @@
       <w:pPr>
         <w:pStyle w:val="Heading3"/>
       </w:pPr>
-      <w:bookmarkStart w:id="4" w:name="_Toc43786491"/>
+      <w:bookmarkStart w:id="1" w:name="_Toc43786491"/>
       <w:r>
         <w:t>Script Description</w:t>
       </w:r>
-      <w:bookmarkEnd w:id="4"/>
+      <w:bookmarkEnd w:id="1"/>
     </w:p>
     <w:p>
       <w:pPr>
         <w:pStyle w:val="ListBullet"/>
       </w:pPr>
-      <w:bookmarkStart w:id="5" w:name="_Toc43786492"/>
+      <w:bookmarkStart w:id="2" w:name="_Toc43786492"/>
       <w:r>
         <w:t>A guest tries to checkout of their room but during the check out process service charges are incorrectly billed as $0.00</w:t>
       </w:r>
@@ -188,7 +47,7 @@
       <w:r>
         <w:t>Testing Requirements</w:t>
       </w:r>
-      <w:bookmarkEnd w:id="5"/>
+      <w:bookmarkEnd w:id="2"/>
     </w:p>
     <w:p>
       <w:r>
@@ -200,42 +59,18 @@
         <w:pStyle w:val="ListBullet"/>
       </w:pPr>
       <w:r>
-        <w:t>The guest has booked a room correctly and registered valid credit card details</w:t>
+        <w:t>Service charges should be recorded and added with the correct associated cost</w:t>
       </w:r>
     </w:p>
     <w:p>
       <w:pPr>
-        <w:pStyle w:val="ListBullet"/>
-      </w:pPr>
-      <w:r>
-        <w:t>The guest has checked into that room</w:t>
-      </w:r>
-    </w:p>
-    <w:p>
-      <w:pPr>
-        <w:pStyle w:val="ListBullet"/>
-      </w:pPr>
-      <w:r>
-        <w:t>The guest has charged a service to their room during their stay</w:t>
-      </w:r>
-    </w:p>
-    <w:p>
-      <w:pPr>
-        <w:pStyle w:val="ListBullet"/>
-      </w:pPr>
-      <w:r>
-        <w:t>The guest is incorrectly charged $0.00 for that service during the check out process</w:t>
-      </w:r>
-    </w:p>
-    <w:p>
-      <w:pPr>
         <w:pStyle w:val="Heading3"/>
       </w:pPr>
-      <w:bookmarkStart w:id="6" w:name="_Toc43786493"/>
+      <w:bookmarkStart w:id="3" w:name="_Toc43786493"/>
       <w:r>
         <w:t>Setup</w:t>
       </w:r>
-      <w:bookmarkEnd w:id="6"/>
+      <w:bookmarkEnd w:id="3"/>
     </w:p>
     <w:p>
       <w:pPr>
@@ -255,7 +90,7 @@
       <w:r>
         <w:t>Guest ‘Benn’ of address ‘Sydney’ and with phone number ‘2’ must be registered with the hotel</w:t>
       </w:r>
-      <w:bookmarkStart w:id="7" w:name="_Toc43786494"/>
+      <w:bookmarkStart w:id="4" w:name="_Toc43786494"/>
     </w:p>
     <w:p>
       <w:pPr>
@@ -270,6 +105,17 @@
         <w:pStyle w:val="ListBullet"/>
       </w:pPr>
       <w:r>
+        <w:t>The guest has made a booking for a SINGLE room for 3 nights</w:t>
+      </w:r>
+      <w:r>
+        <w:t xml:space="preserve"> with an arrival date of 12-12-2000</w:t>
+      </w:r>
+    </w:p>
+    <w:p>
+      <w:pPr>
+        <w:pStyle w:val="ListBullet"/>
+      </w:pPr>
+      <w:r>
         <w:t>Guest should be checked in to room 101 which is a SINGLE room</w:t>
       </w:r>
     </w:p>
@@ -278,7 +124,13 @@
         <w:pStyle w:val="ListBullet"/>
       </w:pPr>
       <w:r>
-        <w:t>Guest has charged a service to their room at a cost of $5</w:t>
+        <w:t xml:space="preserve">Guest has charged a </w:t>
+      </w:r>
+      <w:r>
+        <w:t xml:space="preserve">‘bar fridge’ </w:t>
+      </w:r>
+      <w:r>
+        <w:t>service to their room at a cost of $5</w:t>
       </w:r>
     </w:p>
     <w:p>
@@ -326,7 +178,7 @@
       <w:r>
         <w:t>Script Steps</w:t>
       </w:r>
-      <w:bookmarkEnd w:id="7"/>
+      <w:bookmarkEnd w:id="4"/>
     </w:p>
     <w:tbl>
       <w:tblPr>
@@ -597,434 +449,6 @@
           </w:p>
         </w:tc>
       </w:tr>
-      <w:tr>
-        <w:tc>
-          <w:tcPr>
-            <w:tcW w:w="738" w:type="dxa"/>
-          </w:tcPr>
-          <w:p>
-            <w:r>
-              <w:lastRenderedPageBreak/>
-              <w:t>3</w:t>
-            </w:r>
-          </w:p>
-        </w:tc>
-        <w:tc>
-          <w:tcPr>
-            <w:tcW w:w="3416" w:type="dxa"/>
-          </w:tcPr>
-          <w:p/>
-        </w:tc>
-        <w:tc>
-          <w:tcPr>
-            <w:tcW w:w="3795" w:type="dxa"/>
-          </w:tcPr>
-          <w:p>
-            <w:r>
-              <w:t>Prompt to accept charges</w:t>
-            </w:r>
-          </w:p>
-        </w:tc>
-        <w:tc>
-          <w:tcPr>
-            <w:tcW w:w="759" w:type="dxa"/>
-          </w:tcPr>
-          <w:p>
-            <w:r>
-              <w:rPr>
-                <w:color w:val="008000"/>
-              </w:rPr>
-              <w:t>P</w:t>
-            </w:r>
-          </w:p>
-        </w:tc>
-      </w:tr>
-      <w:tr>
-        <w:tc>
-          <w:tcPr>
-            <w:tcW w:w="738" w:type="dxa"/>
-          </w:tcPr>
-          <w:p>
-            <w:r>
-              <w:t>4</w:t>
-            </w:r>
-          </w:p>
-        </w:tc>
-        <w:tc>
-          <w:tcPr>
-            <w:tcW w:w="3416" w:type="dxa"/>
-          </w:tcPr>
-          <w:p>
-            <w:r>
-              <w:t>Accept charges (Y/N): Y</w:t>
-            </w:r>
-          </w:p>
-        </w:tc>
-        <w:tc>
-          <w:tcPr>
-            <w:tcW w:w="3795" w:type="dxa"/>
-          </w:tcPr>
-          <w:p>
-            <w:r>
-              <w:t>Display charges accepted message</w:t>
-            </w:r>
-          </w:p>
-        </w:tc>
-        <w:tc>
-          <w:tcPr>
-            <w:tcW w:w="759" w:type="dxa"/>
-          </w:tcPr>
-          <w:p>
-            <w:r>
-              <w:rPr>
-                <w:color w:val="008000"/>
-              </w:rPr>
-              <w:t>P</w:t>
-            </w:r>
-          </w:p>
-        </w:tc>
-      </w:tr>
-      <w:tr>
-        <w:tc>
-          <w:tcPr>
-            <w:tcW w:w="738" w:type="dxa"/>
-          </w:tcPr>
-          <w:p>
-            <w:r>
-              <w:t>5</w:t>
-            </w:r>
-          </w:p>
-        </w:tc>
-        <w:tc>
-          <w:tcPr>
-            <w:tcW w:w="3416" w:type="dxa"/>
-          </w:tcPr>
-          <w:p/>
-        </w:tc>
-        <w:tc>
-          <w:tcPr>
-            <w:tcW w:w="3795" w:type="dxa"/>
-          </w:tcPr>
-          <w:p>
-            <w:r>
-              <w:t>Prompt for credit card type selection</w:t>
-            </w:r>
-          </w:p>
-        </w:tc>
-        <w:tc>
-          <w:tcPr>
-            <w:tcW w:w="759" w:type="dxa"/>
-          </w:tcPr>
-          <w:p>
-            <w:r>
-              <w:rPr>
-                <w:color w:val="008000"/>
-              </w:rPr>
-              <w:t>P</w:t>
-            </w:r>
-          </w:p>
-        </w:tc>
-      </w:tr>
-      <w:tr>
-        <w:tc>
-          <w:tcPr>
-            <w:tcW w:w="738" w:type="dxa"/>
-          </w:tcPr>
-          <w:p>
-            <w:r>
-              <w:t>6</w:t>
-            </w:r>
-          </w:p>
-        </w:tc>
-        <w:tc>
-          <w:tcPr>
-            <w:tcW w:w="3416" w:type="dxa"/>
-          </w:tcPr>
-          <w:p>
-            <w:pPr>
-              <w:pStyle w:val="Footer"/>
-              <w:tabs>
-                <w:tab w:val="clear" w:pos="4320"/>
-                <w:tab w:val="clear" w:pos="8640"/>
-              </w:tabs>
-            </w:pPr>
-            <w:r>
-              <w:t>Enter credit card type selection: V</w:t>
-            </w:r>
-          </w:p>
-        </w:tc>
-        <w:tc>
-          <w:tcPr>
-            <w:tcW w:w="3795" w:type="dxa"/>
-          </w:tcPr>
-          <w:p>
-            <w:r>
-              <w:t>Prompt for credit card number</w:t>
-            </w:r>
-          </w:p>
-        </w:tc>
-        <w:tc>
-          <w:tcPr>
-            <w:tcW w:w="759" w:type="dxa"/>
-          </w:tcPr>
-          <w:p>
-            <w:r>
-              <w:rPr>
-                <w:color w:val="008000"/>
-              </w:rPr>
-              <w:t>P</w:t>
-            </w:r>
-          </w:p>
-        </w:tc>
-      </w:tr>
-      <w:tr>
-        <w:tc>
-          <w:tcPr>
-            <w:tcW w:w="738" w:type="dxa"/>
-          </w:tcPr>
-          <w:p>
-            <w:r>
-              <w:t>7</w:t>
-            </w:r>
-          </w:p>
-        </w:tc>
-        <w:tc>
-          <w:tcPr>
-            <w:tcW w:w="3416" w:type="dxa"/>
-          </w:tcPr>
-          <w:p>
-            <w:pPr>
-              <w:pStyle w:val="Footer"/>
-              <w:tabs>
-                <w:tab w:val="clear" w:pos="4320"/>
-                <w:tab w:val="clear" w:pos="8640"/>
-              </w:tabs>
-            </w:pPr>
-            <w:r>
-              <w:t>Enter credit card number: 4</w:t>
-            </w:r>
-          </w:p>
-        </w:tc>
-        <w:tc>
-          <w:tcPr>
-            <w:tcW w:w="3795" w:type="dxa"/>
-          </w:tcPr>
-          <w:p>
-            <w:r>
-              <w:t>Prompt for CCV</w:t>
-            </w:r>
-          </w:p>
-        </w:tc>
-        <w:tc>
-          <w:tcPr>
-            <w:tcW w:w="759" w:type="dxa"/>
-          </w:tcPr>
-          <w:p>
-            <w:r>
-              <w:rPr>
-                <w:color w:val="008000"/>
-              </w:rPr>
-              <w:t>P</w:t>
-            </w:r>
-          </w:p>
-        </w:tc>
-      </w:tr>
-      <w:tr>
-        <w:tc>
-          <w:tcPr>
-            <w:tcW w:w="738" w:type="dxa"/>
-          </w:tcPr>
-          <w:p>
-            <w:r>
-              <w:t>8</w:t>
-            </w:r>
-          </w:p>
-        </w:tc>
-        <w:tc>
-          <w:tcPr>
-            <w:tcW w:w="3416" w:type="dxa"/>
-          </w:tcPr>
-          <w:p>
-            <w:r>
-              <w:t>Enter CCV: 3</w:t>
-            </w:r>
-          </w:p>
-        </w:tc>
-        <w:tc>
-          <w:tcPr>
-            <w:tcW w:w="3795" w:type="dxa"/>
-          </w:tcPr>
-          <w:p>
-            <w:r>
-              <w:t>Display credit card debited message</w:t>
-            </w:r>
-          </w:p>
-          <w:p>
-            <w:r>
-              <w:rPr>
-                <w:noProof/>
-              </w:rPr>
-              <w:drawing>
-                <wp:inline distT="0" distB="0" distL="0" distR="0" wp14:anchorId="6B6C37ED" wp14:editId="7098701F">
-                  <wp:extent cx="2272665" cy="941705"/>
-                  <wp:effectExtent l="0" t="0" r="0" b="0"/>
-                  <wp:docPr id="2" name="Picture 2"/>
-                  <wp:cNvGraphicFramePr>
-                    <a:graphicFrameLocks xmlns:a="http://schemas.openxmlformats.org/drawingml/2006/main" noChangeAspect="1"/>
-                  </wp:cNvGraphicFramePr>
-                  <a:graphic xmlns:a="http://schemas.openxmlformats.org/drawingml/2006/main">
-                    <a:graphicData uri="http://schemas.openxmlformats.org/drawingml/2006/picture">
-                      <pic:pic xmlns:pic="http://schemas.openxmlformats.org/drawingml/2006/picture">
-                        <pic:nvPicPr>
-                          <pic:cNvPr id="0" name="Second.png"/>
-                          <pic:cNvPicPr/>
-                        </pic:nvPicPr>
-                        <pic:blipFill>
-                          <a:blip r:embed="rId9">
-                            <a:extLst>
-                              <a:ext uri="{28A0092B-C50C-407E-A947-70E740481C1C}">
-                                <a14:useLocalDpi xmlns:a14="http://schemas.microsoft.com/office/drawing/2010/main" val="0"/>
-                              </a:ext>
-                            </a:extLst>
-                          </a:blip>
-                          <a:stretch>
-                            <a:fillRect/>
-                          </a:stretch>
-                        </pic:blipFill>
-                        <pic:spPr>
-                          <a:xfrm>
-                            <a:off x="0" y="0"/>
-                            <a:ext cx="2272665" cy="941705"/>
-                          </a:xfrm>
-                          <a:prstGeom prst="rect">
-                            <a:avLst/>
-                          </a:prstGeom>
-                        </pic:spPr>
-                      </pic:pic>
-                    </a:graphicData>
-                  </a:graphic>
-                </wp:inline>
-              </w:drawing>
-            </w:r>
-          </w:p>
-        </w:tc>
-        <w:tc>
-          <w:tcPr>
-            <w:tcW w:w="759" w:type="dxa"/>
-          </w:tcPr>
-          <w:p>
-            <w:pPr>
-              <w:rPr>
-                <w:color w:val="FF0000"/>
-              </w:rPr>
-            </w:pPr>
-            <w:r>
-              <w:rPr>
-                <w:color w:val="FF0000"/>
-              </w:rPr>
-              <w:t>F</w:t>
-            </w:r>
-          </w:p>
-        </w:tc>
-      </w:tr>
-      <w:tr>
-        <w:tc>
-          <w:tcPr>
-            <w:tcW w:w="738" w:type="dxa"/>
-          </w:tcPr>
-          <w:p>
-            <w:r>
-              <w:t>9</w:t>
-            </w:r>
-          </w:p>
-        </w:tc>
-        <w:tc>
-          <w:tcPr>
-            <w:tcW w:w="3416" w:type="dxa"/>
-          </w:tcPr>
-          <w:p/>
-        </w:tc>
-        <w:tc>
-          <w:tcPr>
-            <w:tcW w:w="3795" w:type="dxa"/>
-          </w:tcPr>
-          <w:p>
-            <w:r>
-              <w:t>Prompt to hit Enter to continue</w:t>
-            </w:r>
-          </w:p>
-        </w:tc>
-        <w:tc>
-          <w:tcPr>
-            <w:tcW w:w="759" w:type="dxa"/>
-          </w:tcPr>
-          <w:p>
-            <w:pPr>
-              <w:rPr>
-                <w:color w:val="008000"/>
-              </w:rPr>
-            </w:pPr>
-            <w:r>
-              <w:rPr>
-                <w:color w:val="008000"/>
-              </w:rPr>
-              <w:t>P</w:t>
-            </w:r>
-          </w:p>
-        </w:tc>
-      </w:tr>
-      <w:tr>
-        <w:tc>
-          <w:tcPr>
-            <w:tcW w:w="738" w:type="dxa"/>
-          </w:tcPr>
-          <w:p>
-            <w:r>
-              <w:t>10</w:t>
-            </w:r>
-            <w:bookmarkStart w:id="8" w:name="_GoBack"/>
-            <w:bookmarkEnd w:id="8"/>
-          </w:p>
-        </w:tc>
-        <w:tc>
-          <w:tcPr>
-            <w:tcW w:w="3416" w:type="dxa"/>
-          </w:tcPr>
-          <w:p>
-            <w:r>
-              <w:t>Hit &lt;enter&gt; to continue: Enter</w:t>
-            </w:r>
-          </w:p>
-        </w:tc>
-        <w:tc>
-          <w:tcPr>
-            <w:tcW w:w="3795" w:type="dxa"/>
-          </w:tcPr>
-          <w:p>
-            <w:r>
-              <w:t>Display checking out completed message</w:t>
-            </w:r>
-          </w:p>
-        </w:tc>
-        <w:tc>
-          <w:tcPr>
-            <w:tcW w:w="759" w:type="dxa"/>
-          </w:tcPr>
-          <w:p>
-            <w:pPr>
-              <w:rPr>
-                <w:color w:val="008000"/>
-              </w:rPr>
-            </w:pPr>
-            <w:r>
-              <w:rPr>
-                <w:color w:val="008000"/>
-              </w:rPr>
-              <w:t>P</w:t>
-            </w:r>
-          </w:p>
-        </w:tc>
-      </w:tr>
     </w:tbl>
     <w:p>
       <w:pPr>
@@ -1092,116 +516,6 @@
           <w:p>
             <w:r>
               <w:t>101</w:t>
-            </w:r>
-          </w:p>
-        </w:tc>
-      </w:tr>
-      <w:tr>
-        <w:tc>
-          <w:tcPr>
-            <w:tcW w:w="3936" w:type="dxa"/>
-          </w:tcPr>
-          <w:p>
-            <w:r>
-              <w:t>Accept charges</w:t>
-            </w:r>
-          </w:p>
-        </w:tc>
-        <w:tc>
-          <w:tcPr>
-            <w:tcW w:w="3685" w:type="dxa"/>
-          </w:tcPr>
-          <w:p>
-            <w:r>
-              <w:t>Y</w:t>
-            </w:r>
-          </w:p>
-        </w:tc>
-      </w:tr>
-      <w:tr>
-        <w:tc>
-          <w:tcPr>
-            <w:tcW w:w="3936" w:type="dxa"/>
-          </w:tcPr>
-          <w:p>
-            <w:r>
-              <w:t>Enter credit card type selection</w:t>
-            </w:r>
-          </w:p>
-        </w:tc>
-        <w:tc>
-          <w:tcPr>
-            <w:tcW w:w="3685" w:type="dxa"/>
-          </w:tcPr>
-          <w:p>
-            <w:r>
-              <w:t>V</w:t>
-            </w:r>
-          </w:p>
-        </w:tc>
-      </w:tr>
-      <w:tr>
-        <w:tc>
-          <w:tcPr>
-            <w:tcW w:w="3936" w:type="dxa"/>
-          </w:tcPr>
-          <w:p>
-            <w:r>
-              <w:t>Enter credit card number</w:t>
-            </w:r>
-          </w:p>
-        </w:tc>
-        <w:tc>
-          <w:tcPr>
-            <w:tcW w:w="3685" w:type="dxa"/>
-          </w:tcPr>
-          <w:p>
-            <w:r>
-              <w:t>4</w:t>
-            </w:r>
-          </w:p>
-        </w:tc>
-      </w:tr>
-      <w:tr>
-        <w:tc>
-          <w:tcPr>
-            <w:tcW w:w="3936" w:type="dxa"/>
-          </w:tcPr>
-          <w:p>
-            <w:r>
-              <w:t>Enter CCV</w:t>
-            </w:r>
-          </w:p>
-        </w:tc>
-        <w:tc>
-          <w:tcPr>
-            <w:tcW w:w="3685" w:type="dxa"/>
-          </w:tcPr>
-          <w:p>
-            <w:r>
-              <w:t>3</w:t>
-            </w:r>
-          </w:p>
-        </w:tc>
-      </w:tr>
-      <w:tr>
-        <w:tc>
-          <w:tcPr>
-            <w:tcW w:w="3936" w:type="dxa"/>
-          </w:tcPr>
-          <w:p>
-            <w:r>
-              <w:t>Hit &lt;enter&gt; to continue</w:t>
-            </w:r>
-          </w:p>
-        </w:tc>
-        <w:tc>
-          <w:tcPr>
-            <w:tcW w:w="3685" w:type="dxa"/>
-          </w:tcPr>
-          <w:p>
-            <w:r>
-              <w:t>Enter</w:t>
             </w:r>
           </w:p>
         </w:tc>
@@ -1361,10 +675,10 @@
     </w:tbl>
     <w:p/>
     <w:sectPr>
-      <w:headerReference w:type="even" r:id="rId10"/>
-      <w:headerReference w:type="default" r:id="rId11"/>
-      <w:footerReference w:type="even" r:id="rId12"/>
-      <w:footerReference w:type="default" r:id="rId13"/>
+      <w:headerReference w:type="even" r:id="rId9"/>
+      <w:headerReference w:type="default" r:id="rId10"/>
+      <w:footerReference w:type="even" r:id="rId11"/>
+      <w:footerReference w:type="default" r:id="rId12"/>
       <w:pgSz w:w="12240" w:h="15840" w:code="1"/>
       <w:pgMar w:top="1800" w:right="1800" w:bottom="1440" w:left="1800" w:header="720" w:footer="720" w:gutter="0"/>
       <w:cols w:space="720"/>
@@ -1460,7 +774,7 @@
         <w:noProof/>
         <w:sz w:val="16"/>
       </w:rPr>
-      <w:t>9/10/18</w:t>
+      <w:t>11/10/18</w:t>
     </w:r>
     <w:r>
       <w:rPr>
@@ -1552,7 +866,7 @@
         <w:noProof/>
         <w:sz w:val="16"/>
       </w:rPr>
-      <w:t>3</w:t>
+      <w:t>2</w:t>
     </w:r>
     <w:r>
       <w:rPr>
@@ -1659,7 +973,7 @@
         <w:noProof/>
         <w:sz w:val="16"/>
       </w:rPr>
-      <w:t>3</w:t>
+      <w:t>1</w:t>
     </w:r>
     <w:r>
       <w:rPr>
@@ -1698,7 +1012,7 @@
         <w:noProof/>
         <w:sz w:val="16"/>
       </w:rPr>
-      <w:t>9/10/18</w:t>
+      <w:t>11/10/18</w:t>
     </w:r>
     <w:r>
       <w:rPr>

</xml_diff>

<commit_message>
updated Bug1 UAT with test results from after bug fix
</commit_message>
<xml_diff>
--- a/UAT/Bug1UAT - Incorrect Service Charges During Checkout.docx
+++ b/UAT/Bug1UAT - Incorrect Service Charges During Checkout.docx
@@ -160,15 +160,13 @@
         <w:t xml:space="preserve">The guest should be </w:t>
       </w:r>
       <w:r>
-        <w:t xml:space="preserve">checked out of their room but incorrectly charged $0.00 for their </w:t>
+        <w:t>checked out of their room but incorrectly charged $0.00 for their se</w:t>
       </w:r>
-      <w:proofErr w:type="spellStart"/>
       <w:r>
-        <w:t>sevice</w:t>
+        <w:t>r</w:t>
       </w:r>
-      <w:proofErr w:type="spellEnd"/>
       <w:r>
-        <w:t xml:space="preserve"> charges during their stay</w:t>
+        <w:t>vice charges during their stay</w:t>
       </w:r>
     </w:p>
     <w:p>
@@ -179,6 +177,9 @@
         <w:t>Script Steps</w:t>
       </w:r>
       <w:bookmarkEnd w:id="4"/>
+      <w:r>
+        <w:t xml:space="preserve"> – Cycle 1</w:t>
+      </w:r>
     </w:p>
     <w:tbl>
       <w:tblPr>
@@ -462,6 +463,9 @@
       <w:r>
         <w:t>Test Data</w:t>
       </w:r>
+      <w:r>
+        <w:t xml:space="preserve"> - Cycle 1</w:t>
+      </w:r>
     </w:p>
     <w:tbl>
       <w:tblPr>
@@ -618,7 +622,10 @@
               <w:t>2</w:t>
             </w:r>
             <w:r>
-              <w:t>:35 am</w:t>
+              <w:t>:35 p</w:t>
+            </w:r>
+            <w:r>
+              <w:t>m</w:t>
             </w:r>
           </w:p>
         </w:tc>
@@ -657,7 +664,7 @@
           </w:tcPr>
           <w:p>
             <w:r>
-              <w:t>System Cycle 1</w:t>
+              <w:t>Cycle 1</w:t>
             </w:r>
           </w:p>
         </w:tc>
@@ -668,6 +675,1078 @@
           <w:p>
             <w:r>
               <w:t>Failed</w:t>
+            </w:r>
+          </w:p>
+        </w:tc>
+      </w:tr>
+    </w:tbl>
+    <w:p>
+      <w:pPr>
+        <w:pStyle w:val="Heading2"/>
+      </w:pPr>
+      <w:r>
+        <w:br/>
+      </w:r>
+    </w:p>
+    <w:p/>
+    <w:p>
+      <w:pPr>
+        <w:pStyle w:val="Heading3"/>
+      </w:pPr>
+      <w:r>
+        <w:t>Script Steps</w:t>
+      </w:r>
+      <w:r>
+        <w:t xml:space="preserve"> - Cycle 2</w:t>
+      </w:r>
+    </w:p>
+    <w:tbl>
+      <w:tblPr>
+        <w:tblW w:w="8708" w:type="dxa"/>
+        <w:tblBorders>
+          <w:top w:val="single" w:sz="6" w:space="0" w:color="000080"/>
+          <w:left w:val="single" w:sz="6" w:space="0" w:color="000080"/>
+          <w:bottom w:val="single" w:sz="6" w:space="0" w:color="000080"/>
+          <w:right w:val="single" w:sz="6" w:space="0" w:color="000080"/>
+          <w:insideH w:val="single" w:sz="6" w:space="0" w:color="000080"/>
+          <w:insideV w:val="single" w:sz="6" w:space="0" w:color="000080"/>
+        </w:tblBorders>
+        <w:tblLayout w:type="fixed"/>
+        <w:tblLook w:val="00A0" w:firstRow="1" w:lastRow="0" w:firstColumn="1" w:lastColumn="0" w:noHBand="0" w:noVBand="0"/>
+      </w:tblPr>
+      <w:tblGrid>
+        <w:gridCol w:w="738"/>
+        <w:gridCol w:w="3416"/>
+        <w:gridCol w:w="3795"/>
+        <w:gridCol w:w="759"/>
+      </w:tblGrid>
+      <w:tr>
+        <w:trPr>
+          <w:tblHeader/>
+        </w:trPr>
+        <w:tc>
+          <w:tcPr>
+            <w:tcW w:w="738" w:type="dxa"/>
+            <w:shd w:val="solid" w:color="000080" w:fill="FFFFFF"/>
+          </w:tcPr>
+          <w:p>
+            <w:pPr>
+              <w:jc w:val="center"/>
+              <w:rPr>
+                <w:b/>
+                <w:bCs/>
+                <w:color w:val="FFFFFF"/>
+              </w:rPr>
+            </w:pPr>
+            <w:r>
+              <w:rPr>
+                <w:b/>
+                <w:bCs/>
+                <w:color w:val="FFFFFF"/>
+              </w:rPr>
+              <w:t>Step #</w:t>
+            </w:r>
+          </w:p>
+        </w:tc>
+        <w:tc>
+          <w:tcPr>
+            <w:tcW w:w="3416" w:type="dxa"/>
+            <w:shd w:val="solid" w:color="000080" w:fill="FFFFFF"/>
+          </w:tcPr>
+          <w:p>
+            <w:pPr>
+              <w:jc w:val="center"/>
+              <w:rPr>
+                <w:b/>
+                <w:bCs/>
+                <w:color w:val="FFFFFF"/>
+              </w:rPr>
+            </w:pPr>
+            <w:r>
+              <w:rPr>
+                <w:b/>
+                <w:bCs/>
+                <w:color w:val="FFFFFF"/>
+              </w:rPr>
+              <w:t>Test Action</w:t>
+            </w:r>
+          </w:p>
+        </w:tc>
+        <w:tc>
+          <w:tcPr>
+            <w:tcW w:w="3795" w:type="dxa"/>
+            <w:shd w:val="solid" w:color="000080" w:fill="FFFFFF"/>
+          </w:tcPr>
+          <w:p>
+            <w:pPr>
+              <w:jc w:val="center"/>
+              <w:rPr>
+                <w:b/>
+                <w:bCs/>
+                <w:color w:val="FFFFFF"/>
+              </w:rPr>
+            </w:pPr>
+            <w:r>
+              <w:rPr>
+                <w:b/>
+                <w:bCs/>
+                <w:color w:val="FFFFFF"/>
+              </w:rPr>
+              <w:t>Expected Results</w:t>
+            </w:r>
+          </w:p>
+        </w:tc>
+        <w:tc>
+          <w:tcPr>
+            <w:tcW w:w="759" w:type="dxa"/>
+            <w:shd w:val="solid" w:color="000080" w:fill="FFFFFF"/>
+          </w:tcPr>
+          <w:p>
+            <w:pPr>
+              <w:jc w:val="center"/>
+              <w:rPr>
+                <w:b/>
+                <w:bCs/>
+                <w:color w:val="FFFFFF"/>
+              </w:rPr>
+            </w:pPr>
+            <w:r>
+              <w:rPr>
+                <w:b/>
+                <w:bCs/>
+                <w:color w:val="FFFFFF"/>
+              </w:rPr>
+              <w:t>Pass/ Fail</w:t>
+            </w:r>
+          </w:p>
+        </w:tc>
+      </w:tr>
+      <w:tr>
+        <w:tc>
+          <w:tcPr>
+            <w:tcW w:w="738" w:type="dxa"/>
+          </w:tcPr>
+          <w:p>
+            <w:r>
+              <w:t>1</w:t>
+            </w:r>
+          </w:p>
+        </w:tc>
+        <w:tc>
+          <w:tcPr>
+            <w:tcW w:w="3416" w:type="dxa"/>
+          </w:tcPr>
+          <w:p>
+            <w:pPr>
+              <w:jc w:val="center"/>
+            </w:pPr>
+          </w:p>
+        </w:tc>
+        <w:tc>
+          <w:tcPr>
+            <w:tcW w:w="3795" w:type="dxa"/>
+          </w:tcPr>
+          <w:p>
+            <w:r>
+              <w:t>Prompt to enter room number</w:t>
+            </w:r>
+          </w:p>
+        </w:tc>
+        <w:tc>
+          <w:tcPr>
+            <w:tcW w:w="759" w:type="dxa"/>
+          </w:tcPr>
+          <w:p>
+            <w:pPr>
+              <w:rPr>
+                <w:color w:val="008000"/>
+              </w:rPr>
+            </w:pPr>
+            <w:r>
+              <w:rPr>
+                <w:color w:val="008000"/>
+              </w:rPr>
+              <w:t>P</w:t>
+            </w:r>
+          </w:p>
+        </w:tc>
+      </w:tr>
+      <w:tr>
+        <w:tc>
+          <w:tcPr>
+            <w:tcW w:w="738" w:type="dxa"/>
+          </w:tcPr>
+          <w:p>
+            <w:r>
+              <w:t>2</w:t>
+            </w:r>
+          </w:p>
+        </w:tc>
+        <w:tc>
+          <w:tcPr>
+            <w:tcW w:w="3416" w:type="dxa"/>
+          </w:tcPr>
+          <w:p>
+            <w:r>
+              <w:t>Enter room number: 101</w:t>
+            </w:r>
+          </w:p>
+        </w:tc>
+        <w:tc>
+          <w:tcPr>
+            <w:tcW w:w="3795" w:type="dxa"/>
+          </w:tcPr>
+          <w:p>
+            <w:r>
+              <w:t>Display charges for room 101 invoice</w:t>
+            </w:r>
+          </w:p>
+          <w:p>
+            <w:r>
+              <w:rPr>
+                <w:noProof/>
+              </w:rPr>
+              <w:drawing>
+                <wp:inline distT="0" distB="0" distL="0" distR="0" wp14:anchorId="7E5F06BA" wp14:editId="62CE4632">
+                  <wp:extent cx="2272665" cy="1305560"/>
+                  <wp:effectExtent l="0" t="0" r="0" b="0"/>
+                  <wp:docPr id="7" name="Picture 7"/>
+                  <wp:cNvGraphicFramePr>
+                    <a:graphicFrameLocks xmlns:a="http://schemas.openxmlformats.org/drawingml/2006/main" noChangeAspect="1"/>
+                  </wp:cNvGraphicFramePr>
+                  <a:graphic xmlns:a="http://schemas.openxmlformats.org/drawingml/2006/main">
+                    <a:graphicData uri="http://schemas.openxmlformats.org/drawingml/2006/picture">
+                      <pic:pic xmlns:pic="http://schemas.openxmlformats.org/drawingml/2006/picture">
+                        <pic:nvPicPr>
+                          <pic:cNvPr id="0" name="correct charges.png"/>
+                          <pic:cNvPicPr/>
+                        </pic:nvPicPr>
+                        <pic:blipFill>
+                          <a:blip r:embed="rId9">
+                            <a:extLst>
+                              <a:ext uri="{28A0092B-C50C-407E-A947-70E740481C1C}">
+                                <a14:useLocalDpi xmlns:a14="http://schemas.microsoft.com/office/drawing/2010/main" val="0"/>
+                              </a:ext>
+                            </a:extLst>
+                          </a:blip>
+                          <a:stretch>
+                            <a:fillRect/>
+                          </a:stretch>
+                        </pic:blipFill>
+                        <pic:spPr>
+                          <a:xfrm>
+                            <a:off x="0" y="0"/>
+                            <a:ext cx="2272665" cy="1305560"/>
+                          </a:xfrm>
+                          <a:prstGeom prst="rect">
+                            <a:avLst/>
+                          </a:prstGeom>
+                        </pic:spPr>
+                      </pic:pic>
+                    </a:graphicData>
+                  </a:graphic>
+                </wp:inline>
+              </w:drawing>
+            </w:r>
+          </w:p>
+        </w:tc>
+        <w:tc>
+          <w:tcPr>
+            <w:tcW w:w="759" w:type="dxa"/>
+          </w:tcPr>
+          <w:p>
+            <w:pPr>
+              <w:rPr>
+                <w:color w:val="008000"/>
+              </w:rPr>
+            </w:pPr>
+            <w:r>
+              <w:rPr>
+                <w:color w:val="008000"/>
+              </w:rPr>
+              <w:t>P</w:t>
+            </w:r>
+          </w:p>
+        </w:tc>
+      </w:tr>
+      <w:tr>
+        <w:tc>
+          <w:tcPr>
+            <w:tcW w:w="738" w:type="dxa"/>
+          </w:tcPr>
+          <w:p>
+            <w:r>
+              <w:t>3</w:t>
+            </w:r>
+          </w:p>
+        </w:tc>
+        <w:tc>
+          <w:tcPr>
+            <w:tcW w:w="3416" w:type="dxa"/>
+          </w:tcPr>
+          <w:p/>
+        </w:tc>
+        <w:tc>
+          <w:tcPr>
+            <w:tcW w:w="3795" w:type="dxa"/>
+          </w:tcPr>
+          <w:p>
+            <w:r>
+              <w:t>Prompt to accept charges</w:t>
+            </w:r>
+          </w:p>
+        </w:tc>
+        <w:tc>
+          <w:tcPr>
+            <w:tcW w:w="759" w:type="dxa"/>
+          </w:tcPr>
+          <w:p>
+            <w:r>
+              <w:rPr>
+                <w:color w:val="008000"/>
+              </w:rPr>
+              <w:t>P</w:t>
+            </w:r>
+          </w:p>
+        </w:tc>
+      </w:tr>
+      <w:tr>
+        <w:tc>
+          <w:tcPr>
+            <w:tcW w:w="738" w:type="dxa"/>
+          </w:tcPr>
+          <w:p>
+            <w:r>
+              <w:t>4</w:t>
+            </w:r>
+          </w:p>
+        </w:tc>
+        <w:tc>
+          <w:tcPr>
+            <w:tcW w:w="3416" w:type="dxa"/>
+          </w:tcPr>
+          <w:p>
+            <w:r>
+              <w:t>Accept charges (Y/N): Y</w:t>
+            </w:r>
+          </w:p>
+        </w:tc>
+        <w:tc>
+          <w:tcPr>
+            <w:tcW w:w="3795" w:type="dxa"/>
+          </w:tcPr>
+          <w:p>
+            <w:r>
+              <w:t>Display charges accepted message</w:t>
+            </w:r>
+          </w:p>
+        </w:tc>
+        <w:tc>
+          <w:tcPr>
+            <w:tcW w:w="759" w:type="dxa"/>
+          </w:tcPr>
+          <w:p>
+            <w:r>
+              <w:rPr>
+                <w:color w:val="008000"/>
+              </w:rPr>
+              <w:t>P</w:t>
+            </w:r>
+          </w:p>
+        </w:tc>
+      </w:tr>
+      <w:tr>
+        <w:tc>
+          <w:tcPr>
+            <w:tcW w:w="738" w:type="dxa"/>
+          </w:tcPr>
+          <w:p>
+            <w:r>
+              <w:t>5</w:t>
+            </w:r>
+          </w:p>
+        </w:tc>
+        <w:tc>
+          <w:tcPr>
+            <w:tcW w:w="3416" w:type="dxa"/>
+          </w:tcPr>
+          <w:p/>
+        </w:tc>
+        <w:tc>
+          <w:tcPr>
+            <w:tcW w:w="3795" w:type="dxa"/>
+          </w:tcPr>
+          <w:p>
+            <w:r>
+              <w:t>Prompt for credit card type selection</w:t>
+            </w:r>
+          </w:p>
+        </w:tc>
+        <w:tc>
+          <w:tcPr>
+            <w:tcW w:w="759" w:type="dxa"/>
+          </w:tcPr>
+          <w:p>
+            <w:r>
+              <w:rPr>
+                <w:color w:val="008000"/>
+              </w:rPr>
+              <w:t>P</w:t>
+            </w:r>
+          </w:p>
+        </w:tc>
+      </w:tr>
+      <w:tr>
+        <w:tc>
+          <w:tcPr>
+            <w:tcW w:w="738" w:type="dxa"/>
+          </w:tcPr>
+          <w:p>
+            <w:r>
+              <w:t>6</w:t>
+            </w:r>
+          </w:p>
+        </w:tc>
+        <w:tc>
+          <w:tcPr>
+            <w:tcW w:w="3416" w:type="dxa"/>
+          </w:tcPr>
+          <w:p>
+            <w:pPr>
+              <w:pStyle w:val="Footer"/>
+              <w:tabs>
+                <w:tab w:val="clear" w:pos="4320"/>
+                <w:tab w:val="clear" w:pos="8640"/>
+              </w:tabs>
+            </w:pPr>
+            <w:r>
+              <w:t>Enter credit card type selection: V</w:t>
+            </w:r>
+          </w:p>
+        </w:tc>
+        <w:tc>
+          <w:tcPr>
+            <w:tcW w:w="3795" w:type="dxa"/>
+          </w:tcPr>
+          <w:p>
+            <w:r>
+              <w:t>Prompt for credit card number</w:t>
+            </w:r>
+          </w:p>
+        </w:tc>
+        <w:tc>
+          <w:tcPr>
+            <w:tcW w:w="759" w:type="dxa"/>
+          </w:tcPr>
+          <w:p>
+            <w:r>
+              <w:rPr>
+                <w:color w:val="008000"/>
+              </w:rPr>
+              <w:t>P</w:t>
+            </w:r>
+          </w:p>
+        </w:tc>
+      </w:tr>
+      <w:tr>
+        <w:tc>
+          <w:tcPr>
+            <w:tcW w:w="738" w:type="dxa"/>
+          </w:tcPr>
+          <w:p>
+            <w:r>
+              <w:t>7</w:t>
+            </w:r>
+          </w:p>
+        </w:tc>
+        <w:tc>
+          <w:tcPr>
+            <w:tcW w:w="3416" w:type="dxa"/>
+          </w:tcPr>
+          <w:p>
+            <w:pPr>
+              <w:pStyle w:val="Footer"/>
+              <w:tabs>
+                <w:tab w:val="clear" w:pos="4320"/>
+                <w:tab w:val="clear" w:pos="8640"/>
+              </w:tabs>
+            </w:pPr>
+            <w:r>
+              <w:t>Enter credit card number: 4</w:t>
+            </w:r>
+          </w:p>
+        </w:tc>
+        <w:tc>
+          <w:tcPr>
+            <w:tcW w:w="3795" w:type="dxa"/>
+          </w:tcPr>
+          <w:p>
+            <w:r>
+              <w:t>Prompt for CCV</w:t>
+            </w:r>
+          </w:p>
+        </w:tc>
+        <w:tc>
+          <w:tcPr>
+            <w:tcW w:w="759" w:type="dxa"/>
+          </w:tcPr>
+          <w:p>
+            <w:r>
+              <w:rPr>
+                <w:color w:val="008000"/>
+              </w:rPr>
+              <w:t>P</w:t>
+            </w:r>
+          </w:p>
+        </w:tc>
+      </w:tr>
+      <w:tr>
+        <w:tc>
+          <w:tcPr>
+            <w:tcW w:w="738" w:type="dxa"/>
+          </w:tcPr>
+          <w:p>
+            <w:r>
+              <w:t>8</w:t>
+            </w:r>
+          </w:p>
+        </w:tc>
+        <w:tc>
+          <w:tcPr>
+            <w:tcW w:w="3416" w:type="dxa"/>
+          </w:tcPr>
+          <w:p>
+            <w:r>
+              <w:t>Enter CCV: 3</w:t>
+            </w:r>
+          </w:p>
+        </w:tc>
+        <w:tc>
+          <w:tcPr>
+            <w:tcW w:w="3795" w:type="dxa"/>
+          </w:tcPr>
+          <w:p>
+            <w:r>
+              <w:t>Display credit card debited message</w:t>
+            </w:r>
+          </w:p>
+          <w:p>
+            <w:r>
+              <w:rPr>
+                <w:noProof/>
+              </w:rPr>
+              <w:lastRenderedPageBreak/>
+              <w:drawing>
+                <wp:inline distT="0" distB="0" distL="0" distR="0" wp14:anchorId="18F581D1" wp14:editId="54F37906">
+                  <wp:extent cx="2272665" cy="1014730"/>
+                  <wp:effectExtent l="0" t="0" r="0" b="1270"/>
+                  <wp:docPr id="8" name="Picture 8"/>
+                  <wp:cNvGraphicFramePr>
+                    <a:graphicFrameLocks xmlns:a="http://schemas.openxmlformats.org/drawingml/2006/main" noChangeAspect="1"/>
+                  </wp:cNvGraphicFramePr>
+                  <a:graphic xmlns:a="http://schemas.openxmlformats.org/drawingml/2006/main">
+                    <a:graphicData uri="http://schemas.openxmlformats.org/drawingml/2006/picture">
+                      <pic:pic xmlns:pic="http://schemas.openxmlformats.org/drawingml/2006/picture">
+                        <pic:nvPicPr>
+                          <pic:cNvPr id="0" name="debit.png"/>
+                          <pic:cNvPicPr/>
+                        </pic:nvPicPr>
+                        <pic:blipFill>
+                          <a:blip r:embed="rId10">
+                            <a:extLst>
+                              <a:ext uri="{28A0092B-C50C-407E-A947-70E740481C1C}">
+                                <a14:useLocalDpi xmlns:a14="http://schemas.microsoft.com/office/drawing/2010/main" val="0"/>
+                              </a:ext>
+                            </a:extLst>
+                          </a:blip>
+                          <a:stretch>
+                            <a:fillRect/>
+                          </a:stretch>
+                        </pic:blipFill>
+                        <pic:spPr>
+                          <a:xfrm>
+                            <a:off x="0" y="0"/>
+                            <a:ext cx="2272665" cy="1014730"/>
+                          </a:xfrm>
+                          <a:prstGeom prst="rect">
+                            <a:avLst/>
+                          </a:prstGeom>
+                        </pic:spPr>
+                      </pic:pic>
+                    </a:graphicData>
+                  </a:graphic>
+                </wp:inline>
+              </w:drawing>
+            </w:r>
+          </w:p>
+        </w:tc>
+        <w:tc>
+          <w:tcPr>
+            <w:tcW w:w="759" w:type="dxa"/>
+          </w:tcPr>
+          <w:p>
+            <w:pPr>
+              <w:rPr>
+                <w:color w:val="008000"/>
+              </w:rPr>
+            </w:pPr>
+            <w:r>
+              <w:rPr>
+                <w:color w:val="008000"/>
+              </w:rPr>
+              <w:lastRenderedPageBreak/>
+              <w:t>P</w:t>
+            </w:r>
+          </w:p>
+        </w:tc>
+      </w:tr>
+      <w:tr>
+        <w:tc>
+          <w:tcPr>
+            <w:tcW w:w="738" w:type="dxa"/>
+          </w:tcPr>
+          <w:p>
+            <w:r>
+              <w:lastRenderedPageBreak/>
+              <w:t>9</w:t>
+            </w:r>
+          </w:p>
+        </w:tc>
+        <w:tc>
+          <w:tcPr>
+            <w:tcW w:w="3416" w:type="dxa"/>
+          </w:tcPr>
+          <w:p/>
+        </w:tc>
+        <w:tc>
+          <w:tcPr>
+            <w:tcW w:w="3795" w:type="dxa"/>
+          </w:tcPr>
+          <w:p>
+            <w:r>
+              <w:t>Prompt to hit Enter to continue</w:t>
+            </w:r>
+          </w:p>
+        </w:tc>
+        <w:tc>
+          <w:tcPr>
+            <w:tcW w:w="759" w:type="dxa"/>
+          </w:tcPr>
+          <w:p>
+            <w:pPr>
+              <w:rPr>
+                <w:color w:val="008000"/>
+              </w:rPr>
+            </w:pPr>
+            <w:r>
+              <w:rPr>
+                <w:color w:val="008000"/>
+              </w:rPr>
+              <w:t>P</w:t>
+            </w:r>
+          </w:p>
+        </w:tc>
+      </w:tr>
+      <w:tr>
+        <w:tc>
+          <w:tcPr>
+            <w:tcW w:w="738" w:type="dxa"/>
+          </w:tcPr>
+          <w:p>
+            <w:r>
+              <w:t>10</w:t>
+            </w:r>
+          </w:p>
+        </w:tc>
+        <w:tc>
+          <w:tcPr>
+            <w:tcW w:w="3416" w:type="dxa"/>
+          </w:tcPr>
+          <w:p>
+            <w:r>
+              <w:t>Hit &lt;enter&gt; to continue: Enter</w:t>
+            </w:r>
+          </w:p>
+        </w:tc>
+        <w:tc>
+          <w:tcPr>
+            <w:tcW w:w="3795" w:type="dxa"/>
+          </w:tcPr>
+          <w:p>
+            <w:r>
+              <w:t>Display checking out completed message</w:t>
+            </w:r>
+          </w:p>
+        </w:tc>
+        <w:tc>
+          <w:tcPr>
+            <w:tcW w:w="759" w:type="dxa"/>
+          </w:tcPr>
+          <w:p>
+            <w:pPr>
+              <w:rPr>
+                <w:color w:val="008000"/>
+              </w:rPr>
+            </w:pPr>
+            <w:r>
+              <w:rPr>
+                <w:color w:val="008000"/>
+              </w:rPr>
+              <w:t>P</w:t>
+            </w:r>
+          </w:p>
+        </w:tc>
+      </w:tr>
+    </w:tbl>
+    <w:p>
+      <w:pPr>
+        <w:pStyle w:val="Heading3"/>
+      </w:pPr>
+    </w:p>
+    <w:p>
+      <w:pPr>
+        <w:pStyle w:val="Heading3"/>
+      </w:pPr>
+      <w:r>
+        <w:t>Test Data</w:t>
+      </w:r>
+      <w:r>
+        <w:t xml:space="preserve"> - Cycle 2</w:t>
+      </w:r>
+    </w:p>
+    <w:tbl>
+      <w:tblPr>
+        <w:tblStyle w:val="TableGrid8"/>
+        <w:tblpPr w:leftFromText="180" w:rightFromText="180" w:vertAnchor="text" w:tblpY="1"/>
+        <w:tblOverlap w:val="never"/>
+        <w:tblW w:w="0" w:type="auto"/>
+        <w:tblLook w:val="0020" w:firstRow="1" w:lastRow="0" w:firstColumn="0" w:lastColumn="0" w:noHBand="0" w:noVBand="0"/>
+      </w:tblPr>
+      <w:tblGrid>
+        <w:gridCol w:w="3936"/>
+        <w:gridCol w:w="3685"/>
+      </w:tblGrid>
+      <w:tr>
+        <w:trPr>
+          <w:cnfStyle w:val="100000000000" w:firstRow="1" w:lastRow="0" w:firstColumn="0" w:lastColumn="0" w:oddVBand="0" w:evenVBand="0" w:oddHBand="0" w:evenHBand="0" w:firstRowFirstColumn="0" w:firstRowLastColumn="0" w:lastRowFirstColumn="0" w:lastRowLastColumn="0"/>
+        </w:trPr>
+        <w:tc>
+          <w:tcPr>
+            <w:tcW w:w="3936" w:type="dxa"/>
+          </w:tcPr>
+          <w:p>
+            <w:r>
+              <w:t>Field</w:t>
+            </w:r>
+          </w:p>
+        </w:tc>
+        <w:tc>
+          <w:tcPr>
+            <w:tcW w:w="3685" w:type="dxa"/>
+          </w:tcPr>
+          <w:p>
+            <w:r>
+              <w:t>Data</w:t>
+            </w:r>
+          </w:p>
+        </w:tc>
+      </w:tr>
+      <w:tr>
+        <w:tc>
+          <w:tcPr>
+            <w:tcW w:w="3936" w:type="dxa"/>
+          </w:tcPr>
+          <w:p>
+            <w:r>
+              <w:t>Enter room number</w:t>
+            </w:r>
+          </w:p>
+        </w:tc>
+        <w:tc>
+          <w:tcPr>
+            <w:tcW w:w="3685" w:type="dxa"/>
+          </w:tcPr>
+          <w:p>
+            <w:r>
+              <w:t>101</w:t>
+            </w:r>
+          </w:p>
+        </w:tc>
+      </w:tr>
+      <w:tr>
+        <w:tc>
+          <w:tcPr>
+            <w:tcW w:w="3936" w:type="dxa"/>
+          </w:tcPr>
+          <w:p>
+            <w:r>
+              <w:t>Accept charges</w:t>
+            </w:r>
+          </w:p>
+        </w:tc>
+        <w:tc>
+          <w:tcPr>
+            <w:tcW w:w="3685" w:type="dxa"/>
+          </w:tcPr>
+          <w:p>
+            <w:r>
+              <w:t>Y</w:t>
+            </w:r>
+          </w:p>
+        </w:tc>
+      </w:tr>
+      <w:tr>
+        <w:tc>
+          <w:tcPr>
+            <w:tcW w:w="3936" w:type="dxa"/>
+          </w:tcPr>
+          <w:p>
+            <w:r>
+              <w:t>Enter credit card type selection</w:t>
+            </w:r>
+          </w:p>
+        </w:tc>
+        <w:tc>
+          <w:tcPr>
+            <w:tcW w:w="3685" w:type="dxa"/>
+          </w:tcPr>
+          <w:p>
+            <w:r>
+              <w:t>V</w:t>
+            </w:r>
+          </w:p>
+        </w:tc>
+      </w:tr>
+      <w:tr>
+        <w:tc>
+          <w:tcPr>
+            <w:tcW w:w="3936" w:type="dxa"/>
+          </w:tcPr>
+          <w:p>
+            <w:r>
+              <w:t>Enter credit card number</w:t>
+            </w:r>
+          </w:p>
+        </w:tc>
+        <w:tc>
+          <w:tcPr>
+            <w:tcW w:w="3685" w:type="dxa"/>
+          </w:tcPr>
+          <w:p>
+            <w:r>
+              <w:t>4</w:t>
+            </w:r>
+          </w:p>
+        </w:tc>
+      </w:tr>
+      <w:tr>
+        <w:tc>
+          <w:tcPr>
+            <w:tcW w:w="3936" w:type="dxa"/>
+          </w:tcPr>
+          <w:p>
+            <w:r>
+              <w:t>Enter CCV</w:t>
+            </w:r>
+          </w:p>
+        </w:tc>
+        <w:tc>
+          <w:tcPr>
+            <w:tcW w:w="3685" w:type="dxa"/>
+          </w:tcPr>
+          <w:p>
+            <w:r>
+              <w:t>3</w:t>
+            </w:r>
+          </w:p>
+        </w:tc>
+      </w:tr>
+      <w:tr>
+        <w:tc>
+          <w:tcPr>
+            <w:tcW w:w="3936" w:type="dxa"/>
+          </w:tcPr>
+          <w:p>
+            <w:r>
+              <w:t>Hit &lt;enter&gt; to continue</w:t>
+            </w:r>
+          </w:p>
+        </w:tc>
+        <w:tc>
+          <w:tcPr>
+            <w:tcW w:w="3685" w:type="dxa"/>
+          </w:tcPr>
+          <w:p>
+            <w:r>
+              <w:t>Enter</w:t>
+            </w:r>
+          </w:p>
+        </w:tc>
+      </w:tr>
+    </w:tbl>
+    <w:p>
+      <w:pPr>
+        <w:pStyle w:val="Heading3"/>
+      </w:pPr>
+    </w:p>
+    <w:p>
+      <w:pPr>
+        <w:pStyle w:val="Heading3"/>
+      </w:pPr>
+    </w:p>
+    <w:p>
+      <w:pPr>
+        <w:pStyle w:val="Heading3"/>
+      </w:pPr>
+    </w:p>
+    <w:p>
+      <w:pPr>
+        <w:pStyle w:val="Heading3"/>
+      </w:pPr>
+    </w:p>
+    <w:p>
+      <w:pPr>
+        <w:pStyle w:val="Heading3"/>
+      </w:pPr>
+    </w:p>
+    <w:p>
+      <w:pPr>
+        <w:pStyle w:val="Heading3"/>
+      </w:pPr>
+    </w:p>
+    <w:p>
+      <w:pPr>
+        <w:pStyle w:val="Heading3"/>
+      </w:pPr>
+      <w:r>
+        <w:t>Test Execution</w:t>
+      </w:r>
+    </w:p>
+    <w:tbl>
+      <w:tblPr>
+        <w:tblStyle w:val="TableGrid8"/>
+        <w:tblW w:w="0" w:type="auto"/>
+        <w:tblLook w:val="0020" w:firstRow="1" w:lastRow="0" w:firstColumn="0" w:lastColumn="0" w:noHBand="0" w:noVBand="0"/>
+      </w:tblPr>
+      <w:tblGrid>
+        <w:gridCol w:w="1818"/>
+        <w:gridCol w:w="1530"/>
+        <w:gridCol w:w="1303"/>
+        <w:gridCol w:w="1667"/>
+        <w:gridCol w:w="2430"/>
+      </w:tblGrid>
+      <w:tr>
+        <w:trPr>
+          <w:cnfStyle w:val="100000000000" w:firstRow="1" w:lastRow="0" w:firstColumn="0" w:lastColumn="0" w:oddVBand="0" w:evenVBand="0" w:oddHBand="0" w:evenHBand="0" w:firstRowFirstColumn="0" w:firstRowLastColumn="0" w:lastRowFirstColumn="0" w:lastRowLastColumn="0"/>
+        </w:trPr>
+        <w:tc>
+          <w:tcPr>
+            <w:tcW w:w="1818" w:type="dxa"/>
+          </w:tcPr>
+          <w:p>
+            <w:r>
+              <w:t>Date/Time</w:t>
+            </w:r>
+          </w:p>
+        </w:tc>
+        <w:tc>
+          <w:tcPr>
+            <w:tcW w:w="1530" w:type="dxa"/>
+          </w:tcPr>
+          <w:p>
+            <w:r>
+              <w:t>Tester</w:t>
+            </w:r>
+          </w:p>
+        </w:tc>
+        <w:tc>
+          <w:tcPr>
+            <w:tcW w:w="1303" w:type="dxa"/>
+          </w:tcPr>
+          <w:p>
+            <w:r>
+              <w:t>Test ID</w:t>
+            </w:r>
+          </w:p>
+        </w:tc>
+        <w:tc>
+          <w:tcPr>
+            <w:tcW w:w="1667" w:type="dxa"/>
+          </w:tcPr>
+          <w:p>
+            <w:r>
+              <w:t>Test Phase</w:t>
+            </w:r>
+          </w:p>
+        </w:tc>
+        <w:tc>
+          <w:tcPr>
+            <w:tcW w:w="2430" w:type="dxa"/>
+          </w:tcPr>
+          <w:p>
+            <w:r>
+              <w:t>Status</w:t>
+            </w:r>
+          </w:p>
+        </w:tc>
+      </w:tr>
+      <w:tr>
+        <w:tc>
+          <w:tcPr>
+            <w:tcW w:w="1818" w:type="dxa"/>
+          </w:tcPr>
+          <w:p>
+            <w:r>
+              <w:t>11/10/18 6:00 pm</w:t>
+            </w:r>
+          </w:p>
+        </w:tc>
+        <w:tc>
+          <w:tcPr>
+            <w:tcW w:w="1530" w:type="dxa"/>
+          </w:tcPr>
+          <w:p>
+            <w:r>
+              <w:t xml:space="preserve">Benn </w:t>
+            </w:r>
+            <w:proofErr w:type="spellStart"/>
+            <w:r>
+              <w:t>Curby</w:t>
+            </w:r>
+            <w:proofErr w:type="spellEnd"/>
+          </w:p>
+        </w:tc>
+        <w:tc>
+          <w:tcPr>
+            <w:tcW w:w="1303" w:type="dxa"/>
+          </w:tcPr>
+          <w:p>
+            <w:proofErr w:type="spellStart"/>
+            <w:proofErr w:type="gramStart"/>
+            <w:r>
+              <w:t>bcurby</w:t>
+            </w:r>
+            <w:proofErr w:type="spellEnd"/>
+            <w:proofErr w:type="gramEnd"/>
+          </w:p>
+        </w:tc>
+        <w:tc>
+          <w:tcPr>
+            <w:tcW w:w="1667" w:type="dxa"/>
+          </w:tcPr>
+          <w:p>
+            <w:r>
+              <w:t>Cycle 2</w:t>
+            </w:r>
+          </w:p>
+        </w:tc>
+        <w:tc>
+          <w:tcPr>
+            <w:tcW w:w="2430" w:type="dxa"/>
+          </w:tcPr>
+          <w:p>
+            <w:r>
+              <w:t>Passed</w:t>
             </w:r>
           </w:p>
         </w:tc>
@@ -675,10 +1754,10 @@
     </w:tbl>
     <w:p/>
     <w:sectPr>
-      <w:headerReference w:type="even" r:id="rId9"/>
-      <w:headerReference w:type="default" r:id="rId10"/>
-      <w:footerReference w:type="even" r:id="rId11"/>
-      <w:footerReference w:type="default" r:id="rId12"/>
+      <w:headerReference w:type="even" r:id="rId11"/>
+      <w:headerReference w:type="default" r:id="rId12"/>
+      <w:footerReference w:type="even" r:id="rId13"/>
+      <w:footerReference w:type="default" r:id="rId14"/>
       <w:pgSz w:w="12240" w:h="15840" w:code="1"/>
       <w:pgMar w:top="1800" w:right="1800" w:bottom="1440" w:left="1800" w:header="720" w:footer="720" w:gutter="0"/>
       <w:cols w:space="720"/>
@@ -866,7 +1945,7 @@
         <w:noProof/>
         <w:sz w:val="16"/>
       </w:rPr>
-      <w:t>2</w:t>
+      <w:t>3</w:t>
     </w:r>
     <w:r>
       <w:rPr>
@@ -973,7 +2052,7 @@
         <w:noProof/>
         <w:sz w:val="16"/>
       </w:rPr>
-      <w:t>1</w:t>
+      <w:t>3</w:t>
     </w:r>
     <w:r>
       <w:rPr>
@@ -4645,6 +5724,17 @@
       <w:szCs w:val="16"/>
     </w:rPr>
   </w:style>
+  <w:style w:type="paragraph" w:styleId="ListParagraph">
+    <w:name w:val="List Paragraph"/>
+    <w:basedOn w:val="Normal"/>
+    <w:uiPriority w:val="34"/>
+    <w:qFormat/>
+    <w:rsid w:val="003912A7"/>
+    <w:pPr>
+      <w:ind w:left="720"/>
+      <w:contextualSpacing/>
+    </w:pPr>
+  </w:style>
 </w:styles>
 </file>
 
@@ -5440,6 +6530,17 @@
       <w:sz w:val="16"/>
       <w:szCs w:val="16"/>
     </w:rPr>
+  </w:style>
+  <w:style w:type="paragraph" w:styleId="ListParagraph">
+    <w:name w:val="List Paragraph"/>
+    <w:basedOn w:val="Normal"/>
+    <w:uiPriority w:val="34"/>
+    <w:qFormat/>
+    <w:rsid w:val="003912A7"/>
+    <w:pPr>
+      <w:ind w:left="720"/>
+      <w:contextualSpacing/>
+    </w:pPr>
   </w:style>
 </w:styles>
 </file>

</xml_diff>